<commit_message>
Exe, changes to docs and etc
</commit_message>
<xml_diff>
--- a/Задание проекта.docx
+++ b/Задание проекта.docx
@@ -116,7 +116,17 @@
           <w:szCs w:val="28"/>
           <w:lang w:eastAsia="ru-RU"/>
         </w:rPr>
-        <w:t>50 пришельцев, с которых с шансом 20% падают 4 различных улучшения: одно ускоряет корабль на 12,5% за улучшение, увеличивают количество лазеров до 2, а потом до 3, дают 1 мину, которая ставится на правую кнопку мышки, при детонации создаёт облако газа, которое может убить троих пришельцев, которые заходят в поле его действия, ускорение появления ракет выходящих пассивно из корабля. А также окно для проигрыша при прикосновении с пришельцем или при их прохождении через корабль к нашей планете вместе с музыкой. А также окно для выигрыша при успешном прохождении 3 уровней повышающейся сложности вместе с музыкой.</w:t>
+        <w:t>75</w:t>
+      </w:r>
+      <w:r>
+        <w:rPr>
+          <w:rFonts w:ascii="Times New Roman" w:eastAsia="Times New Roman" w:hAnsi="Times New Roman" w:cs="Times New Roman"/>
+          <w:color w:val="000000"/>
+          <w:sz w:val="28"/>
+          <w:szCs w:val="28"/>
+          <w:lang w:eastAsia="ru-RU"/>
+        </w:rPr>
+        <w:t xml:space="preserve"> пришельцев, с которых с шансом 20% падают 4 различных улучшения: одно ускоряет корабль на 12,5% за улучшение, увеличивают количество лазеров до 2, а потом до 3, дают 1 мину, которая ставится на правую кнопку мышки, при детонации создаёт облако газа, которое может убить троих пришельцев, которые заходят в поле его действия, ускорение появления ракет выходящих пассивно из корабля. А также окно для проигрыша при прикосновении с пришельцем или при их прохождении через корабль к нашей планете вместе с музыкой. А также окно для выигрыша при успешном прохождении 3 уровней повышающейся сложности вместе с музыкой.</w:t>
       </w:r>
       <w:r>
         <w:rPr>

</xml_diff>